<commit_message>
updating v5 for google
</commit_message>
<xml_diff>
--- a/CV lV/cv.docx
+++ b/CV lV/cv.docx
@@ -521,7 +521,18 @@
           <w:sz w:val="28"/>
           <w:szCs w:val="28"/>
         </w:rPr>
-        <w:t>Programming</w:t>
+        <w:t>Programmin</w:t>
+      </w:r>
+      <w:r>
+        <w:rPr>
+          <w:rFonts w:cstheme="minorHAnsi"/>
+          <w:b/>
+          <w:bCs/>
+          <w:color w:val="3B3838" w:themeColor="background2" w:themeShade="40"/>
+          <w:sz w:val="28"/>
+          <w:szCs w:val="28"/>
+        </w:rPr>
+        <w:t>g</w:t>
       </w:r>
     </w:p>
     <w:p>
@@ -606,6 +617,8 @@
         <w:rPr>
           <w:rFonts w:cstheme="minorHAnsi"/>
           <w:color w:val="404040" w:themeColor="text1" w:themeTint="BF"/>
+          <w:sz w:val="24"/>
+          <w:szCs w:val="24"/>
         </w:rPr>
       </w:pPr>
       <w:r>
@@ -728,8 +741,6 @@
         </w:rPr>
         <w:t>I got experience in OOP by using this paradigm in my projects</w:t>
       </w:r>
-      <w:bookmarkStart w:id="0" w:name="_GoBack"/>
-      <w:bookmarkEnd w:id="0"/>
     </w:p>
     <w:p>
       <w:pPr>
@@ -963,41 +974,102 @@
     <w:p>
       <w:pPr>
         <w:spacing w:after="0" w:line="240" w:lineRule="auto"/>
-        <w:rPr>
-          <w:rFonts w:cstheme="minorHAnsi"/>
-          <w:color w:val="404040" w:themeColor="text1" w:themeTint="BF"/>
-          <w:sz w:val="24"/>
-          <w:szCs w:val="24"/>
-        </w:rPr>
-      </w:pPr>
-      <w:r>
-        <w:rPr>
-          <w:rFonts w:cstheme="minorHAnsi"/>
-          <w:color w:val="404040" w:themeColor="text1" w:themeTint="BF"/>
-          <w:sz w:val="24"/>
-          <w:szCs w:val="24"/>
-        </w:rPr>
-        <w:t>• Self learner</w:t>
-      </w:r>
-    </w:p>
-    <w:p>
-      <w:pPr>
-        <w:spacing w:after="0" w:line="240" w:lineRule="auto"/>
-        <w:rPr>
-          <w:rFonts w:cstheme="minorHAnsi"/>
-          <w:color w:val="404040" w:themeColor="text1" w:themeTint="BF"/>
-          <w:sz w:val="24"/>
-          <w:szCs w:val="24"/>
-        </w:rPr>
-      </w:pPr>
-      <w:r>
-        <w:rPr>
-          <w:rFonts w:cstheme="minorHAnsi"/>
-          <w:color w:val="404040" w:themeColor="text1" w:themeTint="BF"/>
-          <w:sz w:val="24"/>
-          <w:szCs w:val="24"/>
-        </w:rPr>
-        <w:t>• Creative</w:t>
+      </w:pPr>
+      <w:r>
+        <w:rPr>
+          <w:rFonts w:cstheme="minorHAnsi"/>
+          <w:color w:val="404040" w:themeColor="text1" w:themeTint="BF"/>
+          <w:sz w:val="24"/>
+          <w:szCs w:val="24"/>
+        </w:rPr>
+        <w:t xml:space="preserve">• Self </w:t>
+      </w:r>
+      <w:proofErr w:type="gramStart"/>
+      <w:r>
+        <w:rPr>
+          <w:rFonts w:cstheme="minorHAnsi"/>
+          <w:color w:val="404040" w:themeColor="text1" w:themeTint="BF"/>
+          <w:sz w:val="24"/>
+          <w:szCs w:val="24"/>
+        </w:rPr>
+        <w:t>L</w:t>
+      </w:r>
+      <w:r>
+        <w:rPr>
+          <w:rFonts w:cstheme="minorHAnsi"/>
+          <w:color w:val="404040" w:themeColor="text1" w:themeTint="BF"/>
+          <w:sz w:val="24"/>
+          <w:szCs w:val="24"/>
+        </w:rPr>
+        <w:t>earner</w:t>
+      </w:r>
+      <w:r>
+        <w:rPr>
+          <w:rFonts w:cstheme="minorHAnsi"/>
+          <w:color w:val="404040" w:themeColor="text1" w:themeTint="BF"/>
+          <w:sz w:val="24"/>
+          <w:szCs w:val="24"/>
+        </w:rPr>
+        <w:t xml:space="preserve"> :</w:t>
+      </w:r>
+      <w:proofErr w:type="gramEnd"/>
+      <w:r>
+        <w:rPr>
+          <w:rFonts w:cstheme="minorHAnsi"/>
+          <w:color w:val="404040" w:themeColor="text1" w:themeTint="BF"/>
+          <w:sz w:val="24"/>
+          <w:szCs w:val="24"/>
+        </w:rPr>
+        <w:t xml:space="preserve"> excited learning new things</w:t>
+      </w:r>
+    </w:p>
+    <w:p>
+      <w:pPr>
+        <w:spacing w:after="0" w:line="240" w:lineRule="auto"/>
+        <w:rPr>
+          <w:rFonts w:cstheme="minorHAnsi"/>
+          <w:color w:val="404040" w:themeColor="text1" w:themeTint="BF"/>
+          <w:sz w:val="24"/>
+          <w:szCs w:val="24"/>
+        </w:rPr>
+      </w:pPr>
+      <w:r>
+        <w:rPr>
+          <w:rFonts w:cstheme="minorHAnsi"/>
+          <w:color w:val="404040" w:themeColor="text1" w:themeTint="BF"/>
+          <w:sz w:val="24"/>
+          <w:szCs w:val="24"/>
+        </w:rPr>
+        <w:t xml:space="preserve">• </w:t>
+      </w:r>
+      <w:proofErr w:type="gramStart"/>
+      <w:r>
+        <w:rPr>
+          <w:rFonts w:cstheme="minorHAnsi"/>
+          <w:color w:val="404040" w:themeColor="text1" w:themeTint="BF"/>
+          <w:sz w:val="24"/>
+          <w:szCs w:val="24"/>
+        </w:rPr>
+        <w:t>Creative</w:t>
+      </w:r>
+      <w:r>
+        <w:rPr>
+          <w:rFonts w:cstheme="minorHAnsi"/>
+          <w:color w:val="404040" w:themeColor="text1" w:themeTint="BF"/>
+          <w:sz w:val="24"/>
+          <w:szCs w:val="24"/>
+        </w:rPr>
+        <w:t xml:space="preserve"> :</w:t>
+      </w:r>
+      <w:proofErr w:type="gramEnd"/>
+      <w:r>
+        <w:rPr>
+          <w:rFonts w:cstheme="minorHAnsi"/>
+          <w:color w:val="404040" w:themeColor="text1" w:themeTint="BF"/>
+          <w:sz w:val="24"/>
+          <w:szCs w:val="24"/>
+        </w:rPr>
+        <w:t xml:space="preserve"> finding ways to solve problems</w:t>
       </w:r>
     </w:p>
     <w:p>
@@ -1535,7 +1607,18 @@
           <w:sz w:val="24"/>
           <w:szCs w:val="24"/>
         </w:rPr>
-        <w:t>Personal app for helping users open Developer Options with tips and tricks</w:t>
+        <w:t>Personal app for helping users open Developer Options with tips and</w:t>
+      </w:r>
+      <w:bookmarkStart w:id="0" w:name="_GoBack"/>
+      <w:bookmarkEnd w:id="0"/>
+      <w:r>
+        <w:rPr>
+          <w:rFonts w:cstheme="minorHAnsi"/>
+          <w:color w:val="404040" w:themeColor="text1" w:themeTint="BF"/>
+          <w:sz w:val="24"/>
+          <w:szCs w:val="24"/>
+        </w:rPr>
+        <w:t xml:space="preserve"> tricks</w:t>
       </w:r>
     </w:p>
     <w:p>
@@ -1617,7 +1700,16 @@
           <w:sz w:val="24"/>
           <w:szCs w:val="24"/>
         </w:rPr>
-        <w:t>Up to 10k installs and 4.1</w:t>
+        <w:t>Up to 10k installs and 4.</w:t>
+      </w:r>
+      <w:r>
+        <w:rPr>
+          <w:rFonts w:cstheme="minorHAnsi"/>
+          <w:color w:val="404040" w:themeColor="text1" w:themeTint="BF"/>
+          <w:sz w:val="24"/>
+          <w:szCs w:val="24"/>
+        </w:rPr>
+        <w:t>3</w:t>
       </w:r>
       <w:r>
         <w:rPr>
@@ -1682,7 +1774,27 @@
           <w:sz w:val="24"/>
           <w:szCs w:val="24"/>
         </w:rPr>
-        <w:t xml:space="preserve">• Email : </w:t>
+        <w:t xml:space="preserve">• </w:t>
+      </w:r>
+      <w:proofErr w:type="gramStart"/>
+      <w:r>
+        <w:rPr>
+          <w:rFonts w:cstheme="minorHAnsi"/>
+          <w:color w:val="404040" w:themeColor="text1" w:themeTint="BF"/>
+          <w:sz w:val="24"/>
+          <w:szCs w:val="24"/>
+        </w:rPr>
+        <w:t>Email :</w:t>
+      </w:r>
+      <w:proofErr w:type="gramEnd"/>
+      <w:r>
+        <w:rPr>
+          <w:rFonts w:cstheme="minorHAnsi"/>
+          <w:color w:val="404040" w:themeColor="text1" w:themeTint="BF"/>
+          <w:sz w:val="24"/>
+          <w:szCs w:val="24"/>
+        </w:rPr>
+        <w:t xml:space="preserve"> </w:t>
       </w:r>
       <w:hyperlink r:id="rId10" w:history="1">
         <w:r>
@@ -1717,8 +1829,19 @@
           <w:sz w:val="24"/>
           <w:szCs w:val="24"/>
         </w:rPr>
-        <w:t>• Phone :</w:t>
-      </w:r>
+        <w:t xml:space="preserve">• </w:t>
+      </w:r>
+      <w:proofErr w:type="gramStart"/>
+      <w:r>
+        <w:rPr>
+          <w:rFonts w:cstheme="minorHAnsi"/>
+          <w:color w:val="404040" w:themeColor="text1" w:themeTint="BF"/>
+          <w:sz w:val="24"/>
+          <w:szCs w:val="24"/>
+        </w:rPr>
+        <w:t>Phone :</w:t>
+      </w:r>
+      <w:proofErr w:type="gramEnd"/>
       <w:r>
         <w:rPr>
           <w:rFonts w:cstheme="minorHAnsi"/>
@@ -1784,14 +1907,25 @@
           <w:szCs w:val="24"/>
         </w:rPr>
       </w:pPr>
-      <w:r>
-        <w:rPr>
-          <w:rFonts w:cstheme="minorHAnsi"/>
-          <w:color w:val="404040" w:themeColor="text1" w:themeTint="BF"/>
-          <w:sz w:val="24"/>
-          <w:szCs w:val="24"/>
-        </w:rPr>
-        <w:t xml:space="preserve">GitHub : </w:t>
+      <w:proofErr w:type="gramStart"/>
+      <w:r>
+        <w:rPr>
+          <w:rFonts w:cstheme="minorHAnsi"/>
+          <w:color w:val="404040" w:themeColor="text1" w:themeTint="BF"/>
+          <w:sz w:val="24"/>
+          <w:szCs w:val="24"/>
+        </w:rPr>
+        <w:t>GitHub :</w:t>
+      </w:r>
+      <w:proofErr w:type="gramEnd"/>
+      <w:r>
+        <w:rPr>
+          <w:rFonts w:cstheme="minorHAnsi"/>
+          <w:color w:val="404040" w:themeColor="text1" w:themeTint="BF"/>
+          <w:sz w:val="24"/>
+          <w:szCs w:val="24"/>
+        </w:rPr>
+        <w:t xml:space="preserve"> </w:t>
       </w:r>
       <w:hyperlink r:id="rId11" w:history="1">
         <w:r>
@@ -1819,14 +1953,25 @@
           <w:szCs w:val="24"/>
         </w:rPr>
       </w:pPr>
-      <w:r>
-        <w:rPr>
-          <w:rFonts w:cstheme="minorHAnsi"/>
-          <w:color w:val="404040" w:themeColor="text1" w:themeTint="BF"/>
-          <w:sz w:val="24"/>
-          <w:szCs w:val="24"/>
-        </w:rPr>
-        <w:t xml:space="preserve">Linkedin : </w:t>
+      <w:proofErr w:type="gramStart"/>
+      <w:r>
+        <w:rPr>
+          <w:rFonts w:cstheme="minorHAnsi"/>
+          <w:color w:val="404040" w:themeColor="text1" w:themeTint="BF"/>
+          <w:sz w:val="24"/>
+          <w:szCs w:val="24"/>
+        </w:rPr>
+        <w:t>Linkedin :</w:t>
+      </w:r>
+      <w:proofErr w:type="gramEnd"/>
+      <w:r>
+        <w:rPr>
+          <w:rFonts w:cstheme="minorHAnsi"/>
+          <w:color w:val="404040" w:themeColor="text1" w:themeTint="BF"/>
+          <w:sz w:val="24"/>
+          <w:szCs w:val="24"/>
+        </w:rPr>
+        <w:t xml:space="preserve"> </w:t>
       </w:r>
       <w:hyperlink r:id="rId12" w:history="1">
         <w:r>
@@ -1880,14 +2025,25 @@
           <w:szCs w:val="24"/>
         </w:rPr>
       </w:pPr>
-      <w:r>
-        <w:rPr>
-          <w:rFonts w:cstheme="minorHAnsi"/>
-          <w:color w:val="404040" w:themeColor="text1" w:themeTint="BF"/>
-          <w:sz w:val="24"/>
-          <w:szCs w:val="24"/>
-        </w:rPr>
-        <w:t xml:space="preserve">Facebook : </w:t>
+      <w:proofErr w:type="gramStart"/>
+      <w:r>
+        <w:rPr>
+          <w:rFonts w:cstheme="minorHAnsi"/>
+          <w:color w:val="404040" w:themeColor="text1" w:themeTint="BF"/>
+          <w:sz w:val="24"/>
+          <w:szCs w:val="24"/>
+        </w:rPr>
+        <w:t>Facebook :</w:t>
+      </w:r>
+      <w:proofErr w:type="gramEnd"/>
+      <w:r>
+        <w:rPr>
+          <w:rFonts w:cstheme="minorHAnsi"/>
+          <w:color w:val="404040" w:themeColor="text1" w:themeTint="BF"/>
+          <w:sz w:val="24"/>
+          <w:szCs w:val="24"/>
+        </w:rPr>
+        <w:t xml:space="preserve"> </w:t>
       </w:r>
       <w:hyperlink r:id="rId13" w:history="1">
         <w:r>

</xml_diff>